<commit_message>
last version with clean _text
</commit_message>
<xml_diff>
--- a/תרגיל בית 1.docx
+++ b/תרגיל בית 1.docx
@@ -636,7 +636,7 @@
       <w:pPr>
         <w:pStyle w:val="a3"/>
         <w:rPr>
-          <w:rFonts w:asciiTheme="minorBidi" w:hAnsiTheme="minorBidi" w:hint="cs"/>
+          <w:rFonts w:asciiTheme="minorBidi" w:hAnsiTheme="minorBidi"/>
           <w:rtl/>
         </w:rPr>
       </w:pPr>
@@ -730,7 +730,7 @@
           <w:numId w:val="2"/>
         </w:numPr>
         <w:rPr>
-          <w:rFonts w:asciiTheme="minorBidi" w:hAnsiTheme="minorBidi" w:hint="cs"/>
+          <w:rFonts w:asciiTheme="minorBidi" w:hAnsiTheme="minorBidi"/>
         </w:rPr>
       </w:pPr>
       <w:r>
@@ -798,8 +798,6 @@
         </w:rPr>
         <w:t xml:space="preserve"> (כמו חבר הכנת במקום הח"כ)</w:t>
       </w:r>
-      <w:bookmarkStart w:id="0" w:name="_GoBack"/>
-      <w:bookmarkEnd w:id="0"/>
       <w:r>
         <w:rPr>
           <w:rFonts w:asciiTheme="minorBidi" w:eastAsiaTheme="minorEastAsia" w:hAnsiTheme="minorBidi" w:hint="cs"/>
@@ -816,7 +814,7 @@
           <w:numId w:val="1"/>
         </w:numPr>
         <w:rPr>
-          <w:rFonts w:asciiTheme="minorBidi" w:hAnsiTheme="minorBidi" w:hint="cs"/>
+          <w:rFonts w:asciiTheme="minorBidi" w:hAnsiTheme="minorBidi"/>
         </w:rPr>
       </w:pPr>
       <w:r>
@@ -865,14 +863,36 @@
           <w:rFonts w:asciiTheme="minorBidi" w:eastAsiaTheme="minorEastAsia" w:hAnsiTheme="minorBidi" w:hint="cs"/>
           <w:rtl/>
         </w:rPr>
-        <w:t>משפט שהוא רק סמני פיסוק אז תמחק אותו, ואם יש שני סמני פיסוק צד לצד אז תמחק אותם.</w:t>
+        <w:t>משפט שהוא רק סמני פיסוק אז תמחק אותו, ואם יש שני סמני פיסוק צד לצד</w:t>
+      </w:r>
+      <w:r>
+        <w:rPr>
+          <w:rFonts w:asciiTheme="minorBidi" w:eastAsiaTheme="minorEastAsia" w:hAnsiTheme="minorBidi" w:hint="cs"/>
+          <w:rtl/>
+        </w:rPr>
+        <w:t>(אפילו אם יש רווח ביניהם)</w:t>
+      </w:r>
+      <w:bookmarkStart w:id="0" w:name="_GoBack"/>
+      <w:bookmarkEnd w:id="0"/>
+      <w:r>
+        <w:rPr>
+          <w:rFonts w:asciiTheme="minorBidi" w:eastAsiaTheme="minorEastAsia" w:hAnsiTheme="minorBidi"/>
+        </w:rPr>
+        <w:t xml:space="preserve"> </w:t>
+      </w:r>
+      <w:r>
+        <w:rPr>
+          <w:rFonts w:asciiTheme="minorBidi" w:eastAsiaTheme="minorEastAsia" w:hAnsiTheme="minorBidi" w:hint="cs"/>
+          <w:rtl/>
+        </w:rPr>
+        <w:t xml:space="preserve"> אז תמחק אותם.</w:t>
       </w:r>
     </w:p>
     <w:p>
       <w:pPr>
         <w:pStyle w:val="a3"/>
         <w:rPr>
-          <w:rFonts w:asciiTheme="minorBidi" w:eastAsiaTheme="minorEastAsia" w:hAnsiTheme="minorBidi" w:hint="cs"/>
+          <w:rFonts w:asciiTheme="minorBidi" w:eastAsiaTheme="minorEastAsia" w:hAnsiTheme="minorBidi"/>
           <w:rtl/>
           <w:lang w:bidi="ar-EG"/>
         </w:rPr>
@@ -882,7 +902,7 @@
       <w:pPr>
         <w:pStyle w:val="a3"/>
         <w:rPr>
-          <w:rFonts w:asciiTheme="minorBidi" w:hAnsiTheme="minorBidi" w:hint="cs"/>
+          <w:rFonts w:asciiTheme="minorBidi" w:hAnsiTheme="minorBidi"/>
           <w:rtl/>
         </w:rPr>
       </w:pPr>
@@ -891,7 +911,7 @@
       <w:pPr>
         <w:pStyle w:val="a3"/>
         <w:rPr>
-          <w:rFonts w:asciiTheme="minorBidi" w:hAnsiTheme="minorBidi" w:hint="cs"/>
+          <w:rFonts w:asciiTheme="minorBidi" w:hAnsiTheme="minorBidi"/>
           <w:rtl/>
         </w:rPr>
       </w:pPr>

</xml_diff>

<commit_message>
the current final section 1
still need to check if the words between pages (the date and the subject in the ptv)are in the data and that is it for section 1
</commit_message>
<xml_diff>
--- a/תרגיל בית 1.docx
+++ b/תרגיל בית 1.docx
@@ -758,7 +758,161 @@
           <w:rFonts w:hint="cs"/>
           <w:rtl/>
         </w:rPr>
-        <w:t>לא עסינו את השלב הזה כי במסמכים האלה אין להם בפתיחה מה שהוא שמזיק על האלגוריתם שלנו.</w:t>
+        <w:t xml:space="preserve">לא </w:t>
+      </w:r>
+      <w:r>
+        <w:rPr>
+          <w:rFonts w:hint="cs"/>
+          <w:rtl/>
+        </w:rPr>
+        <w:t>עשינו</w:t>
+      </w:r>
+      <w:r>
+        <w:rPr>
+          <w:rFonts w:hint="cs"/>
+          <w:rtl/>
+        </w:rPr>
+        <w:t xml:space="preserve"> את השלב הזה</w:t>
+      </w:r>
+      <w:r>
+        <w:t xml:space="preserve"> </w:t>
+      </w:r>
+      <w:r>
+        <w:rPr>
+          <w:rFonts w:hint="cs"/>
+          <w:rtl/>
+        </w:rPr>
+        <w:t xml:space="preserve"> (של הסעיף הקודם)</w:t>
+      </w:r>
+      <w:r>
+        <w:rPr>
+          <w:rFonts w:hint="cs"/>
+          <w:rtl/>
+        </w:rPr>
+        <w:t xml:space="preserve"> כי במסמכים האלה אין להם בפתיחה מה שהוא שמזיק על האלגוריתם שלנו</w:t>
+      </w:r>
+      <w:r>
+        <w:rPr>
+          <w:rFonts w:hint="cs"/>
+          <w:rtl/>
+        </w:rPr>
+        <w:t xml:space="preserve"> (נקודתיים עם </w:t>
+      </w:r>
+      <w:r>
+        <w:t>underline</w:t>
+      </w:r>
+      <w:r>
+        <w:rPr>
+          <w:rFonts w:hint="cs"/>
+          <w:rtl/>
+        </w:rPr>
+        <w:t>).</w:t>
+      </w:r>
+    </w:p>
+    <w:p>
+      <w:pPr>
+        <w:pStyle w:val="a3"/>
+        <w:rPr>
+          <w:rtl/>
+        </w:rPr>
+      </w:pPr>
+    </w:p>
+    <w:p>
+      <w:pPr>
+        <w:pStyle w:val="a3"/>
+        <w:rPr>
+          <w:rtl/>
+        </w:rPr>
+      </w:pPr>
+      <w:r>
+        <w:rPr>
+          <w:rFonts w:hint="cs"/>
+          <w:rtl/>
+        </w:rPr>
+        <w:t>מה הבעיה אם לא עשינו ניקוי?</w:t>
+      </w:r>
+    </w:p>
+    <w:p>
+      <w:pPr>
+        <w:pStyle w:val="a3"/>
+        <w:rPr>
+          <w:rFonts w:hint="cs"/>
+          <w:rtl/>
+        </w:rPr>
+      </w:pPr>
+      <w:r>
+        <w:rPr>
+          <w:rFonts w:hint="cs"/>
+          <w:rtl/>
+        </w:rPr>
+        <w:t xml:space="preserve">זה אומר אם השם כתוב בצורות שונות (למשל בן ימין נתניהו </w:t>
+      </w:r>
+      <w:r>
+        <w:rPr>
+          <w:rtl/>
+        </w:rPr>
+        <w:t>–</w:t>
+      </w:r>
+      <w:r>
+        <w:rPr>
+          <w:rFonts w:hint="cs"/>
+          <w:rtl/>
+        </w:rPr>
+        <w:t xml:space="preserve"> ראש הממשלה או בן ימין נתניהו (ראש הממשלה) )</w:t>
+      </w:r>
+      <w:r>
+        <w:rPr>
+          <w:rFonts w:hint="cs"/>
+          <w:rtl/>
+        </w:rPr>
+        <w:t xml:space="preserve"> אז הוא לא יזה שזה אותו בן אדם.</w:t>
+      </w:r>
+    </w:p>
+    <w:p>
+      <w:pPr>
+        <w:pStyle w:val="a3"/>
+        <w:rPr>
+          <w:rtl/>
+        </w:rPr>
+      </w:pPr>
+    </w:p>
+    <w:p>
+      <w:pPr>
+        <w:pStyle w:val="a3"/>
+        <w:rPr>
+          <w:rFonts w:hint="cs"/>
+          <w:rtl/>
+        </w:rPr>
+      </w:pPr>
+      <w:r>
+        <w:rPr>
+          <w:rFonts w:hint="cs"/>
+          <w:rtl/>
+        </w:rPr>
+        <w:t xml:space="preserve">מה הבעיה אחרי הניקוי? </w:t>
+      </w:r>
+    </w:p>
+    <w:p>
+      <w:pPr>
+        <w:pStyle w:val="a3"/>
+        <w:rPr>
+          <w:rtl/>
+        </w:rPr>
+      </w:pPr>
+    </w:p>
+    <w:p>
+      <w:pPr>
+        <w:pStyle w:val="a3"/>
+        <w:rPr>
+          <w:rtl/>
+        </w:rPr>
+      </w:pPr>
+      <w:r>
+        <w:rPr>
+          <w:rFonts w:hint="cs"/>
+          <w:rtl/>
+        </w:rPr>
+        <w:t>יכול להיות שעשינו לאיזה שהוא שם ניקוי לא נכון ואז גם לא נזהה שזה אותו בן אדם.</w:t>
       </w:r>
     </w:p>
     <w:p>
@@ -1034,7 +1188,7 @@
           <w:numId w:val="1"/>
         </w:numPr>
         <w:rPr>
-          <w:rFonts w:asciiTheme="minorBidi" w:hAnsiTheme="minorBidi"/>
+          <w:rFonts w:asciiTheme="minorBidi" w:hAnsiTheme="minorBidi" w:hint="cs"/>
           <w:color w:val="000000" w:themeColor="text1"/>
         </w:rPr>
       </w:pPr>
@@ -1043,6 +1197,7 @@
           <w:rFonts w:asciiTheme="minorBidi" w:eastAsiaTheme="minorEastAsia" w:hAnsiTheme="minorBidi" w:hint="cs"/>
           <w:rtl/>
         </w:rPr>
+        <w:lastRenderedPageBreak/>
         <w:t xml:space="preserve"> </w:t>
       </w:r>
       <w:r>
@@ -1114,7 +1269,16 @@
           <w:szCs w:val="21"/>
           <w:rtl/>
         </w:rPr>
-        <w:t>ותמחק את כל התוצאות שלא מוכלות</w:t>
+        <w:t>אבל אם ה</w:t>
+      </w:r>
+      <w:r>
+        <w:rPr>
+          <w:rFonts w:asciiTheme="minorBidi" w:eastAsia="Times New Roman" w:hAnsiTheme="minorBidi"/>
+          <w:color w:val="000000" w:themeColor="text1"/>
+          <w:sz w:val="21"/>
+          <w:szCs w:val="21"/>
+        </w:rPr>
+        <w:t xml:space="preserve">separator </w:t>
       </w:r>
       <w:r>
         <w:rPr>
@@ -1124,7 +1288,16 @@
           <w:szCs w:val="21"/>
           <w:rtl/>
         </w:rPr>
-        <w:t xml:space="preserve"> ש</w:t>
+        <w:t xml:space="preserve"> בתוך גרשיים (""\") אז לא תעשה </w:t>
+      </w:r>
+      <w:r>
+        <w:rPr>
+          <w:rFonts w:asciiTheme="minorBidi" w:eastAsia="Times New Roman" w:hAnsiTheme="minorBidi"/>
+          <w:color w:val="000000" w:themeColor="text1"/>
+          <w:sz w:val="21"/>
+          <w:szCs w:val="21"/>
+        </w:rPr>
+        <w:t>split</w:t>
       </w:r>
       <w:r>
         <w:rPr>
@@ -1134,7 +1307,17 @@
           <w:szCs w:val="21"/>
           <w:rtl/>
         </w:rPr>
-        <w:t>ום דבר (</w:t>
+        <w:t xml:space="preserve"> לפי </w:t>
+      </w:r>
+      <w:r>
+        <w:rPr>
+          <w:rFonts w:asciiTheme="minorBidi" w:eastAsia="Times New Roman" w:hAnsiTheme="minorBidi" w:hint="cs"/>
+          <w:color w:val="000000" w:themeColor="text1"/>
+          <w:sz w:val="21"/>
+          <w:szCs w:val="21"/>
+          <w:rtl/>
+        </w:rPr>
+        <w:t>ה</w:t>
       </w:r>
       <w:r>
         <w:rPr>
@@ -1143,7 +1326,7 @@
           <w:sz w:val="21"/>
           <w:szCs w:val="21"/>
         </w:rPr>
-        <w:t>empty string</w:t>
+        <w:t xml:space="preserve">separator </w:t>
       </w:r>
       <w:r>
         <w:rPr>
@@ -1153,7 +1336,70 @@
           <w:szCs w:val="21"/>
           <w:rtl/>
         </w:rPr>
-        <w:t>)</w:t>
+        <w:t xml:space="preserve"> </w:t>
+      </w:r>
+      <w:r>
+        <w:rPr>
+          <w:rFonts w:asciiTheme="minorBidi" w:eastAsia="Times New Roman" w:hAnsiTheme="minorBidi" w:hint="cs"/>
+          <w:color w:val="000000" w:themeColor="text1"/>
+          <w:sz w:val="21"/>
+          <w:szCs w:val="21"/>
+          <w:rtl/>
+        </w:rPr>
+        <w:t>הזה, אלא תכלול אותו כולו במשפט הנוכחי.</w:t>
+      </w:r>
+    </w:p>
+    <w:p>
+      <w:pPr>
+        <w:pStyle w:val="a3"/>
+        <w:rPr>
+          <w:rFonts w:asciiTheme="minorBidi" w:eastAsiaTheme="minorEastAsia" w:hAnsiTheme="minorBidi"/>
+        </w:rPr>
+      </w:pPr>
+      <w:r>
+        <w:rPr>
+          <w:rFonts w:asciiTheme="minorBidi" w:eastAsiaTheme="minorEastAsia" w:hAnsiTheme="minorBidi" w:hint="cs"/>
+          <w:rtl/>
+        </w:rPr>
+        <w:t xml:space="preserve">עשיתי את זה בגלל שלפעמים הטקט בין הגרשיים הוא מה שהוא פירוט </w:t>
+      </w:r>
+      <w:r>
+        <w:rPr>
+          <w:rFonts w:asciiTheme="minorBidi" w:eastAsiaTheme="minorEastAsia" w:hAnsiTheme="minorBidi" w:hint="cs"/>
+          <w:rtl/>
+        </w:rPr>
+        <w:t>על הטקט ש</w:t>
+      </w:r>
+      <w:r>
+        <w:rPr>
+          <w:rFonts w:asciiTheme="minorBidi" w:eastAsiaTheme="minorEastAsia" w:hAnsiTheme="minorBidi" w:hint="cs"/>
+          <w:rtl/>
+        </w:rPr>
+        <w:t>לפנו ולכן אני רוצה את הטקט שבין הגרשיים</w:t>
+      </w:r>
+      <w:r>
+        <w:rPr>
+          <w:rFonts w:asciiTheme="minorBidi" w:eastAsiaTheme="minorEastAsia" w:hAnsiTheme="minorBidi" w:hint="cs"/>
+          <w:rtl/>
+        </w:rPr>
+        <w:t xml:space="preserve"> שלם.</w:t>
+      </w:r>
+    </w:p>
+    <w:p>
+      <w:pPr>
+        <w:pStyle w:val="a3"/>
+        <w:rPr>
+          <w:rFonts w:asciiTheme="minorBidi" w:hAnsiTheme="minorBidi" w:hint="cs"/>
+          <w:color w:val="000000" w:themeColor="text1"/>
+          <w:rtl/>
+        </w:rPr>
+      </w:pPr>
+      <w:r>
+        <w:rPr>
+          <w:rFonts w:asciiTheme="minorBidi" w:eastAsiaTheme="minorEastAsia" w:hAnsiTheme="minorBidi" w:hint="cs"/>
+          <w:rtl/>
+        </w:rPr>
+        <w:t xml:space="preserve">אבל אם יש שני טקסטי גרשיים אחד בתוך השני אז אנחנו לא יכולים לזהות את זה ולכן זה בעיה שלו יכולים להתגבר עליה. </w:t>
       </w:r>
     </w:p>
     <w:p>
@@ -1187,7 +1433,85 @@
       <w:pPr>
         <w:pStyle w:val="a3"/>
         <w:rPr>
-          <w:rFonts w:asciiTheme="minorBidi" w:eastAsiaTheme="minorEastAsia" w:hAnsiTheme="minorBidi" w:hint="cs"/>
+          <w:rFonts w:asciiTheme="minorBidi" w:eastAsiaTheme="minorEastAsia" w:hAnsiTheme="minorBidi"/>
+          <w:rtl/>
+        </w:rPr>
+      </w:pPr>
+      <w:r>
+        <w:rPr>
+          <w:rFonts w:asciiTheme="minorBidi" w:eastAsiaTheme="minorEastAsia" w:hAnsiTheme="minorBidi" w:hint="cs"/>
+          <w:rtl/>
+        </w:rPr>
+        <w:t xml:space="preserve">פשוט עשיתי אם האות לא בעברית או שהיא סמני פיסוק אז תמחק </w:t>
+      </w:r>
+      <w:r>
+        <w:rPr>
+          <w:rFonts w:asciiTheme="minorBidi" w:eastAsiaTheme="minorEastAsia" w:hAnsiTheme="minorBidi" w:hint="cs"/>
+          <w:rtl/>
+        </w:rPr>
+        <w:t>ותשו</w:t>
+      </w:r>
+      <w:r>
+        <w:rPr>
+          <w:rFonts w:asciiTheme="minorBidi" w:eastAsiaTheme="minorEastAsia" w:hAnsiTheme="minorBidi" w:hint="cs"/>
+          <w:rtl/>
+        </w:rPr>
+        <w:t>וה עם הטקסט המקורי אם הוא שווה ז</w:t>
+      </w:r>
+      <w:r>
+        <w:rPr>
+          <w:rFonts w:asciiTheme="minorBidi" w:eastAsiaTheme="minorEastAsia" w:hAnsiTheme="minorBidi" w:hint="cs"/>
+          <w:rtl/>
+        </w:rPr>
+        <w:t>ה אומר שהוא יכול להיות תקין אם הוא לא שווה אז תמחק את כל המשפט. ו</w:t>
+      </w:r>
+      <w:r>
+        <w:rPr>
+          <w:rFonts w:asciiTheme="minorBidi" w:eastAsiaTheme="minorEastAsia" w:hAnsiTheme="minorBidi" w:hint="cs"/>
+          <w:rtl/>
+        </w:rPr>
+        <w:t xml:space="preserve">אם </w:t>
+      </w:r>
+      <w:r>
+        <w:rPr>
+          <w:rFonts w:asciiTheme="minorBidi" w:eastAsiaTheme="minorEastAsia" w:hAnsiTheme="minorBidi" w:hint="cs"/>
+          <w:rtl/>
+        </w:rPr>
+        <w:t xml:space="preserve">המשפט אין בה עברית אז תמחק </w:t>
+      </w:r>
+      <w:r>
+        <w:rPr>
+          <w:rFonts w:asciiTheme="minorBidi" w:eastAsiaTheme="minorEastAsia" w:hAnsiTheme="minorBidi" w:hint="cs"/>
+          <w:rtl/>
+        </w:rPr>
+        <w:t xml:space="preserve">, </w:t>
+      </w:r>
+      <w:r>
+        <w:rPr>
+          <w:rFonts w:asciiTheme="minorBidi" w:eastAsiaTheme="minorEastAsia" w:hAnsiTheme="minorBidi" w:hint="cs"/>
+          <w:rtl/>
+        </w:rPr>
+        <w:t xml:space="preserve">אם יש </w:t>
+      </w:r>
+      <w:r>
+        <w:rPr>
+          <w:rFonts w:asciiTheme="minorBidi" w:eastAsiaTheme="minorEastAsia" w:hAnsiTheme="minorBidi"/>
+        </w:rPr>
+        <w:t xml:space="preserve">' - - -' </w:t>
+      </w:r>
+      <w:r>
+        <w:rPr>
+          <w:rFonts w:asciiTheme="minorBidi" w:eastAsiaTheme="minorEastAsia" w:hAnsiTheme="minorBidi" w:hint="cs"/>
+          <w:rtl/>
+        </w:rPr>
+        <w:t xml:space="preserve"> אז תמחק המשפט כולו.</w:t>
+      </w:r>
+    </w:p>
+    <w:p>
+      <w:pPr>
+        <w:pStyle w:val="a3"/>
+        <w:rPr>
+          <w:rFonts w:asciiTheme="minorBidi" w:eastAsiaTheme="minorEastAsia" w:hAnsiTheme="minorBidi"/>
           <w:i/>
           <w:rtl/>
         </w:rPr>
@@ -1197,34 +1521,21 @@
           <w:rFonts w:asciiTheme="minorBidi" w:eastAsiaTheme="minorEastAsia" w:hAnsiTheme="minorBidi" w:hint="cs"/>
           <w:rtl/>
         </w:rPr>
-        <w:t xml:space="preserve">פשוט עשיתי אם האות לא בעברית או שהיא סמני פיסוק אז תמחק ואם יש </w:t>
-      </w:r>
-      <w:r>
-        <w:rPr>
-          <w:rFonts w:asciiTheme="minorBidi" w:eastAsiaTheme="minorEastAsia" w:hAnsiTheme="minorBidi" w:hint="cs"/>
-          <w:rtl/>
-        </w:rPr>
-        <w:t xml:space="preserve">משפט שהוא רק סמני פיסוק אז תמחק אותו, </w:t>
-      </w:r>
-      <w:r>
-        <w:rPr>
-          <w:rFonts w:asciiTheme="minorBidi" w:eastAsiaTheme="minorEastAsia" w:hAnsiTheme="minorBidi" w:hint="cs"/>
-          <w:rtl/>
-        </w:rPr>
-        <w:t xml:space="preserve">אם יש </w:t>
-      </w:r>
-      <w:r>
-        <w:rPr>
-          <w:rFonts w:asciiTheme="minorBidi" w:eastAsiaTheme="minorEastAsia" w:hAnsiTheme="minorBidi"/>
-        </w:rPr>
-        <w:t xml:space="preserve">' - - -' </w:t>
-      </w:r>
-      <w:r>
-        <w:rPr>
-          <w:rFonts w:asciiTheme="minorBidi" w:eastAsiaTheme="minorEastAsia" w:hAnsiTheme="minorBidi" w:hint="cs"/>
-          <w:rtl/>
-        </w:rPr>
-        <w:t xml:space="preserve"> אז תמחק המשפט כולו.</w:t>
+        <w:t>(לא יודיע לנקות את התאריך</w:t>
+      </w:r>
+      <w:r>
+        <w:rPr>
+          <w:rFonts w:asciiTheme="minorBidi" w:eastAsiaTheme="minorEastAsia" w:hAnsiTheme="minorBidi" w:hint="cs"/>
+          <w:rtl/>
+        </w:rPr>
+        <w:t xml:space="preserve"> אם צריך</w:t>
+      </w:r>
+      <w:r>
+        <w:rPr>
+          <w:rFonts w:asciiTheme="minorBidi" w:eastAsiaTheme="minorEastAsia" w:hAnsiTheme="minorBidi" w:hint="cs"/>
+          <w:rtl/>
+        </w:rPr>
+        <w:t>)</w:t>
       </w:r>
     </w:p>
     <w:p>
@@ -1253,6 +1564,141 @@
           <w:rFonts w:asciiTheme="minorBidi" w:eastAsiaTheme="minorEastAsia" w:hAnsiTheme="minorBidi" w:hint="cs"/>
           <w:rtl/>
         </w:rPr>
+        <w:t>לפעמים יש ס</w:t>
+      </w:r>
+      <w:r>
+        <w:rPr>
+          <w:rFonts w:asciiTheme="minorBidi" w:eastAsiaTheme="minorEastAsia" w:hAnsiTheme="minorBidi" w:hint="cs"/>
+          <w:rtl/>
+        </w:rPr>
+        <w:t>מני פיסוק שמופעיו</w:t>
+      </w:r>
+      <w:r>
+        <w:rPr>
+          <w:rFonts w:asciiTheme="minorBidi" w:eastAsiaTheme="minorEastAsia" w:hAnsiTheme="minorBidi" w:hint="eastAsia"/>
+          <w:rtl/>
+        </w:rPr>
+        <w:t>ת</w:t>
+      </w:r>
+      <w:r>
+        <w:rPr>
+          <w:rFonts w:asciiTheme="minorBidi" w:eastAsiaTheme="minorEastAsia" w:hAnsiTheme="minorBidi" w:hint="cs"/>
+          <w:rtl/>
+        </w:rPr>
+        <w:t xml:space="preserve"> בטקט אבל הם לא באמת סמני פיסוק למשל אנחנו יכולים להשתמש בגרש כדי לעשות קצור (כמו יו"ר) או להשתמש ב "-" בשם (כמו: בית-ספר) </w:t>
+      </w:r>
+    </w:p>
+    <w:p>
+      <w:pPr>
+        <w:pStyle w:val="a3"/>
+        <w:rPr>
+          <w:rFonts w:asciiTheme="minorBidi" w:eastAsiaTheme="minorEastAsia" w:hAnsiTheme="minorBidi"/>
+          <w:rtl/>
+        </w:rPr>
+      </w:pPr>
+      <w:r>
+        <w:rPr>
+          <w:rFonts w:asciiTheme="minorBidi" w:eastAsiaTheme="minorEastAsia" w:hAnsiTheme="minorBidi" w:hint="cs"/>
+          <w:rtl/>
+        </w:rPr>
+        <w:t>ולכן אילה לא יהיו טוקנים.</w:t>
+      </w:r>
+    </w:p>
+    <w:p>
+      <w:pPr>
+        <w:pStyle w:val="a3"/>
+        <w:rPr>
+          <w:rFonts w:asciiTheme="minorBidi" w:eastAsiaTheme="minorEastAsia" w:hAnsiTheme="minorBidi"/>
+          <w:rtl/>
+        </w:rPr>
+      </w:pPr>
+      <w:r>
+        <w:rPr>
+          <w:rFonts w:asciiTheme="minorBidi" w:eastAsiaTheme="minorEastAsia" w:hAnsiTheme="minorBidi" w:hint="cs"/>
+          <w:rtl/>
+        </w:rPr>
+        <w:t xml:space="preserve">איך אני מפריד בין אילה לסימן פיסוק רגיל? </w:t>
+      </w:r>
+    </w:p>
+    <w:p>
+      <w:pPr>
+        <w:pStyle w:val="a3"/>
+        <w:rPr>
+          <w:rFonts w:asciiTheme="minorBidi" w:eastAsiaTheme="minorEastAsia" w:hAnsiTheme="minorBidi"/>
+        </w:rPr>
+      </w:pPr>
+      <w:r>
+        <w:rPr>
+          <w:rFonts w:asciiTheme="minorBidi" w:eastAsiaTheme="minorEastAsia" w:hAnsiTheme="minorBidi" w:hint="cs"/>
+          <w:rtl/>
+        </w:rPr>
+        <w:t>ניקח את התא אם יש רווח או סימן פיסוק מימין או משמול</w:t>
+      </w:r>
+      <w:r>
+        <w:rPr>
+          <w:rFonts w:asciiTheme="minorBidi" w:eastAsiaTheme="minorEastAsia" w:hAnsiTheme="minorBidi" w:hint="cs"/>
+          <w:rtl/>
+        </w:rPr>
+        <w:t xml:space="preserve"> אז אני סימן פיסוק</w:t>
+      </w:r>
+      <w:r>
+        <w:rPr>
+          <w:rFonts w:asciiTheme="minorBidi" w:eastAsiaTheme="minorEastAsia" w:hAnsiTheme="minorBidi" w:hint="cs"/>
+          <w:rtl/>
+        </w:rPr>
+        <w:t xml:space="preserve"> אמתי (תפקיד של פיסוק)</w:t>
+      </w:r>
+      <w:bookmarkStart w:id="0" w:name="_GoBack"/>
+      <w:bookmarkEnd w:id="0"/>
+      <w:r>
+        <w:rPr>
+          <w:rFonts w:asciiTheme="minorBidi" w:eastAsiaTheme="minorEastAsia" w:hAnsiTheme="minorBidi" w:hint="cs"/>
+          <w:rtl/>
+        </w:rPr>
+        <w:t xml:space="preserve"> זה אומר שאנחנו נבדוק מהתחלת המילה קדימה עד שנמצא תא בעברית, וגם מסוף המילה אחורה עד שנמצא תא בעברית.</w:t>
+      </w:r>
+      <w:r>
+        <w:rPr>
+          <w:rFonts w:asciiTheme="minorBidi" w:eastAsiaTheme="minorEastAsia" w:hAnsiTheme="minorBidi" w:hint="cs"/>
+          <w:rtl/>
+        </w:rPr>
+        <w:t xml:space="preserve"> ונסים לכל סימן פיסוק טוקן.</w:t>
+      </w:r>
+    </w:p>
+    <w:p>
+      <w:pPr>
+        <w:pStyle w:val="a3"/>
+        <w:rPr>
+          <w:rFonts w:asciiTheme="minorBidi" w:eastAsiaTheme="minorEastAsia" w:hAnsiTheme="minorBidi"/>
+        </w:rPr>
+      </w:pPr>
+      <w:r>
+        <w:rPr>
+          <w:rFonts w:asciiTheme="minorBidi" w:eastAsiaTheme="minorEastAsia" w:hAnsiTheme="minorBidi" w:hint="cs"/>
+          <w:rtl/>
+        </w:rPr>
+        <w:t xml:space="preserve"> </w:t>
+      </w:r>
+    </w:p>
+    <w:p>
+      <w:pPr>
+        <w:pStyle w:val="a3"/>
+        <w:rPr>
+          <w:rFonts w:asciiTheme="minorBidi" w:eastAsiaTheme="minorEastAsia" w:hAnsiTheme="minorBidi"/>
+        </w:rPr>
+      </w:pPr>
+      <w:r>
+        <w:rPr>
+          <w:rFonts w:asciiTheme="minorBidi" w:eastAsiaTheme="minorEastAsia" w:hAnsiTheme="minorBidi" w:hint="cs"/>
+          <w:rtl/>
+        </w:rPr>
+        <w:t xml:space="preserve"> </w:t>
+      </w:r>
+      <w:r>
+        <w:rPr>
+          <w:rFonts w:asciiTheme="minorBidi" w:eastAsiaTheme="minorEastAsia" w:hAnsiTheme="minorBidi" w:hint="cs"/>
+          <w:rtl/>
+        </w:rPr>
         <w:t xml:space="preserve"> </w:t>
       </w:r>
     </w:p>
@@ -1264,9 +1710,17 @@
           <w:numId w:val="1"/>
         </w:numPr>
         <w:rPr>
-          <w:rFonts w:asciiTheme="minorBidi" w:eastAsiaTheme="minorEastAsia" w:hAnsiTheme="minorBidi" w:hint="cs"/>
-        </w:rPr>
-      </w:pPr>
+          <w:rFonts w:asciiTheme="minorBidi" w:eastAsiaTheme="minorEastAsia" w:hAnsiTheme="minorBidi"/>
+          <w:rtl/>
+        </w:rPr>
+      </w:pPr>
+      <w:r>
+        <w:rPr>
+          <w:rFonts w:asciiTheme="minorBidi" w:eastAsiaTheme="minorEastAsia" w:hAnsiTheme="minorBidi" w:hint="cs"/>
+          <w:rtl/>
+        </w:rPr>
+        <w:t>בכל פרוטוקול לכל דובר עשיתי את ה</w:t>
+      </w:r>
       <w:r>
         <w:rPr>
           <w:rFonts w:asciiTheme="minorBidi" w:eastAsiaTheme="minorEastAsia" w:hAnsiTheme="minorBidi" w:hint="cs"/>
@@ -1274,27 +1728,6 @@
         </w:rPr>
         <w:t xml:space="preserve"> </w:t>
       </w:r>
-    </w:p>
-    <w:p>
-      <w:pPr>
-        <w:pStyle w:val="a3"/>
-        <w:numPr>
-          <w:ilvl w:val="0"/>
-          <w:numId w:val="1"/>
-        </w:numPr>
-        <w:rPr>
-          <w:rFonts w:asciiTheme="minorBidi" w:eastAsiaTheme="minorEastAsia" w:hAnsiTheme="minorBidi" w:hint="cs"/>
-          <w:rtl/>
-        </w:rPr>
-      </w:pPr>
-      <w:r>
-        <w:rPr>
-          <w:rFonts w:asciiTheme="minorBidi" w:eastAsiaTheme="minorEastAsia" w:hAnsiTheme="minorBidi" w:hint="cs"/>
-          <w:rtl/>
-        </w:rPr>
-        <w:lastRenderedPageBreak/>
-        <w:t xml:space="preserve">עשיתי לכל דובר ולכל פרוטוקול </w:t>
-      </w:r>
       <w:r>
         <w:rPr>
           <w:rFonts w:asciiTheme="minorBidi" w:eastAsiaTheme="minorEastAsia" w:hAnsiTheme="minorBidi"/>
@@ -1306,7 +1739,21 @@
           <w:rFonts w:asciiTheme="minorBidi" w:eastAsiaTheme="minorEastAsia" w:hAnsiTheme="minorBidi" w:hint="cs"/>
           <w:rtl/>
         </w:rPr>
-        <w:t xml:space="preserve"> ואז איחדת</w:t>
+        <w:t xml:space="preserve"> </w:t>
+      </w:r>
+      <w:r>
+        <w:rPr>
+          <w:rFonts w:asciiTheme="minorBidi" w:eastAsiaTheme="minorEastAsia" w:hAnsiTheme="minorBidi" w:hint="cs"/>
+          <w:rtl/>
+        </w:rPr>
+        <w:t xml:space="preserve">שלו </w:t>
+      </w:r>
+      <w:r>
+        <w:rPr>
+          <w:rFonts w:asciiTheme="minorBidi" w:eastAsiaTheme="minorEastAsia" w:hAnsiTheme="minorBidi" w:hint="cs"/>
+          <w:rtl/>
+        </w:rPr>
+        <w:t>ואז איחדת</w:t>
       </w:r>
       <w:r>
         <w:rPr>
@@ -1320,16 +1767,27 @@
           <w:rFonts w:asciiTheme="minorBidi" w:eastAsiaTheme="minorEastAsia" w:hAnsiTheme="minorBidi" w:hint="cs"/>
           <w:rtl/>
         </w:rPr>
-        <w:t xml:space="preserve"> אותם.</w:t>
-      </w:r>
-      <w:bookmarkStart w:id="0" w:name="_GoBack"/>
-      <w:bookmarkEnd w:id="0"/>
-    </w:p>
-    <w:p>
-      <w:pPr>
-        <w:pStyle w:val="a3"/>
-        <w:rPr>
-          <w:rFonts w:asciiTheme="minorBidi" w:hAnsiTheme="minorBidi" w:hint="cs"/>
+        <w:t xml:space="preserve"> כל ה </w:t>
+      </w:r>
+      <w:r>
+        <w:rPr>
+          <w:rFonts w:asciiTheme="minorBidi" w:eastAsiaTheme="minorEastAsia" w:hAnsiTheme="minorBidi"/>
+        </w:rPr>
+        <w:t>data frames</w:t>
+      </w:r>
+      <w:r>
+        <w:rPr>
+          <w:rFonts w:asciiTheme="minorBidi" w:eastAsiaTheme="minorEastAsia" w:hAnsiTheme="minorBidi" w:hint="cs"/>
+          <w:rtl/>
+        </w:rPr>
+        <w:t>.</w:t>
+      </w:r>
+    </w:p>
+    <w:p>
+      <w:pPr>
+        <w:pStyle w:val="a3"/>
+        <w:rPr>
+          <w:rFonts w:asciiTheme="minorBidi" w:hAnsiTheme="minorBidi"/>
           <w:rtl/>
         </w:rPr>
       </w:pPr>

</xml_diff>

<commit_message>
beginning of section 2
</commit_message>
<xml_diff>
--- a/תרגיל בית 1.docx
+++ b/תרגיל בית 1.docx
@@ -1648,8 +1648,6 @@
         </w:rPr>
         <w:t xml:space="preserve"> אמתי (תפקיד של פיסוק)</w:t>
       </w:r>
-      <w:bookmarkStart w:id="0" w:name="_GoBack"/>
-      <w:bookmarkEnd w:id="0"/>
       <w:r>
         <w:rPr>
           <w:rFonts w:asciiTheme="minorBidi" w:eastAsiaTheme="minorEastAsia" w:hAnsiTheme="minorBidi" w:hint="cs"/>
@@ -1711,7 +1709,6 @@
         </w:numPr>
         <w:rPr>
           <w:rFonts w:asciiTheme="minorBidi" w:eastAsiaTheme="minorEastAsia" w:hAnsiTheme="minorBidi"/>
-          <w:rtl/>
         </w:rPr>
       </w:pPr>
       <w:r>
@@ -1782,6 +1779,50 @@
         </w:rPr>
         <w:t>.</w:t>
       </w:r>
+    </w:p>
+    <w:p>
+      <w:pPr>
+        <w:rPr>
+          <w:rFonts w:asciiTheme="minorBidi" w:eastAsiaTheme="minorEastAsia" w:hAnsiTheme="minorBidi"/>
+        </w:rPr>
+      </w:pPr>
+    </w:p>
+    <w:p>
+      <w:pPr>
+        <w:rPr>
+          <w:rFonts w:asciiTheme="minorBidi" w:eastAsiaTheme="minorEastAsia" w:hAnsiTheme="minorBidi"/>
+        </w:rPr>
+      </w:pPr>
+    </w:p>
+    <w:p>
+      <w:pPr>
+        <w:rPr>
+          <w:rFonts w:asciiTheme="minorBidi" w:eastAsiaTheme="minorEastAsia" w:hAnsiTheme="minorBidi" w:hint="cs"/>
+          <w:rtl/>
+        </w:rPr>
+      </w:pPr>
+      <w:r>
+        <w:rPr>
+          <w:rFonts w:asciiTheme="minorBidi" w:eastAsiaTheme="minorEastAsia" w:hAnsiTheme="minorBidi" w:hint="cs"/>
+          <w:rtl/>
+        </w:rPr>
+        <w:t xml:space="preserve">שלב 2) </w:t>
+      </w:r>
+    </w:p>
+    <w:p>
+      <w:pPr>
+        <w:pStyle w:val="a3"/>
+        <w:numPr>
+          <w:ilvl w:val="0"/>
+          <w:numId w:val="4"/>
+        </w:numPr>
+        <w:rPr>
+          <w:rFonts w:asciiTheme="minorBidi" w:eastAsiaTheme="minorEastAsia" w:hAnsiTheme="minorBidi" w:hint="cs"/>
+          <w:rtl/>
+        </w:rPr>
+      </w:pPr>
+      <w:bookmarkStart w:id="0" w:name="_GoBack"/>
+      <w:bookmarkEnd w:id="0"/>
     </w:p>
     <w:p>
       <w:pPr>
@@ -1994,6 +2035,95 @@
     </w:lvl>
   </w:abstractNum>
   <w:abstractNum w:abstractNumId="2" w15:restartNumberingAfterBreak="0">
+    <w:nsid w:val="51934553"/>
+    <w:multiLevelType w:val="hybridMultilevel"/>
+    <w:tmpl w:val="24E6F058"/>
+    <w:lvl w:ilvl="0" w:tplc="0409000F">
+      <w:start w:val="1"/>
+      <w:numFmt w:val="decimal"/>
+      <w:lvlText w:val="%1."/>
+      <w:lvlJc w:val="left"/>
+      <w:pPr>
+        <w:ind w:left="720" w:hanging="360"/>
+      </w:pPr>
+      <w:rPr>
+        <w:rFonts w:hint="default"/>
+      </w:rPr>
+    </w:lvl>
+    <w:lvl w:ilvl="1" w:tplc="04090019" w:tentative="1">
+      <w:start w:val="1"/>
+      <w:numFmt w:val="lowerLetter"/>
+      <w:lvlText w:val="%2."/>
+      <w:lvlJc w:val="left"/>
+      <w:pPr>
+        <w:ind w:left="1440" w:hanging="360"/>
+      </w:pPr>
+    </w:lvl>
+    <w:lvl w:ilvl="2" w:tplc="0409001B" w:tentative="1">
+      <w:start w:val="1"/>
+      <w:numFmt w:val="lowerRoman"/>
+      <w:lvlText w:val="%3."/>
+      <w:lvlJc w:val="right"/>
+      <w:pPr>
+        <w:ind w:left="2160" w:hanging="180"/>
+      </w:pPr>
+    </w:lvl>
+    <w:lvl w:ilvl="3" w:tplc="0409000F" w:tentative="1">
+      <w:start w:val="1"/>
+      <w:numFmt w:val="decimal"/>
+      <w:lvlText w:val="%4."/>
+      <w:lvlJc w:val="left"/>
+      <w:pPr>
+        <w:ind w:left="2880" w:hanging="360"/>
+      </w:pPr>
+    </w:lvl>
+    <w:lvl w:ilvl="4" w:tplc="04090019" w:tentative="1">
+      <w:start w:val="1"/>
+      <w:numFmt w:val="lowerLetter"/>
+      <w:lvlText w:val="%5."/>
+      <w:lvlJc w:val="left"/>
+      <w:pPr>
+        <w:ind w:left="3600" w:hanging="360"/>
+      </w:pPr>
+    </w:lvl>
+    <w:lvl w:ilvl="5" w:tplc="0409001B" w:tentative="1">
+      <w:start w:val="1"/>
+      <w:numFmt w:val="lowerRoman"/>
+      <w:lvlText w:val="%6."/>
+      <w:lvlJc w:val="right"/>
+      <w:pPr>
+        <w:ind w:left="4320" w:hanging="180"/>
+      </w:pPr>
+    </w:lvl>
+    <w:lvl w:ilvl="6" w:tplc="0409000F" w:tentative="1">
+      <w:start w:val="1"/>
+      <w:numFmt w:val="decimal"/>
+      <w:lvlText w:val="%7."/>
+      <w:lvlJc w:val="left"/>
+      <w:pPr>
+        <w:ind w:left="5040" w:hanging="360"/>
+      </w:pPr>
+    </w:lvl>
+    <w:lvl w:ilvl="7" w:tplc="04090019" w:tentative="1">
+      <w:start w:val="1"/>
+      <w:numFmt w:val="lowerLetter"/>
+      <w:lvlText w:val="%8."/>
+      <w:lvlJc w:val="left"/>
+      <w:pPr>
+        <w:ind w:left="5760" w:hanging="360"/>
+      </w:pPr>
+    </w:lvl>
+    <w:lvl w:ilvl="8" w:tplc="0409001B" w:tentative="1">
+      <w:start w:val="1"/>
+      <w:numFmt w:val="lowerRoman"/>
+      <w:lvlText w:val="%9."/>
+      <w:lvlJc w:val="right"/>
+      <w:pPr>
+        <w:ind w:left="6480" w:hanging="180"/>
+      </w:pPr>
+    </w:lvl>
+  </w:abstractNum>
+  <w:abstractNum w:abstractNumId="3" w15:restartNumberingAfterBreak="0">
     <w:nsid w:val="79371211"/>
     <w:multiLevelType w:val="hybridMultilevel"/>
     <w:tmpl w:val="59E05678"/>
@@ -2086,10 +2216,13 @@
     <w:abstractNumId w:val="1"/>
   </w:num>
   <w:num w:numId="2">
-    <w:abstractNumId w:val="2"/>
+    <w:abstractNumId w:val="3"/>
   </w:num>
   <w:num w:numId="3">
     <w:abstractNumId w:val="0"/>
+  </w:num>
+  <w:num w:numId="4">
+    <w:abstractNumId w:val="2"/>
   </w:num>
 </w:numbering>
 </file>

</xml_diff>